<commit_message>
xywj pdf has succeed
</commit_message>
<xml_diff>
--- a/statics/user/username100_temp_end.docx
+++ b/statics/user/username100_temp_end.docx
@@ -512,7 +512,7 @@
           <w:sz w:val="24"/>
           <w:szCs w:val="24"/>
         </w:rPr>
-        <w:t>2022年10月18日</w:t>
+        <w:t>2022年10月19日</w:t>
       </w:r>
       <w:proofErr w:type="spellEnd"/>
     </w:p>
@@ -963,7 +963,7 @@
           <w:sz w:val="24"/>
           <w:szCs w:val="24"/>
         </w:rPr>
-        <w:t>2022年10月18日</w:t>
+        <w:t>2022年10月19日</w:t>
       </w:r>
       <w:proofErr w:type="spellEnd"/>
     </w:p>
@@ -1589,7 +1589,7 @@
           <w:sz w:val="24"/>
           <w:szCs w:val="24"/>
         </w:rPr>
-        <w:t>2022年10月18日</w:t>
+        <w:t>2022年10月19日</w:t>
       </w:r>
       <w:proofErr w:type="spellEnd"/>
     </w:p>

</xml_diff>